<commit_message>
Document de analiza actualizat
</commit_message>
<xml_diff>
--- a/Document de analiza.docx
+++ b/Document de analiza.docx
@@ -1033,14 +1033,16 @@
         <w:rPr>
           <w:i/>
           <w:iCs/>
-          <w:sz w:val="21"/>
-          <w:lang w:val="ro-RO"/>
-        </w:rPr>
-      </w:pPr>
-      <w:r>
-        <w:rPr>
-          <w:i/>
-          <w:iCs/>
+          <w:strike/>
+          <w:sz w:val="21"/>
+          <w:lang w:val="ro-RO"/>
+        </w:rPr>
+      </w:pPr>
+      <w:r>
+        <w:rPr>
+          <w:i/>
+          <w:iCs/>
+          <w:strike/>
           <w:sz w:val="21"/>
           <w:lang w:val="ro-RO"/>
         </w:rPr>
@@ -1058,14 +1060,16 @@
         <w:rPr>
           <w:i/>
           <w:iCs/>
-          <w:sz w:val="21"/>
-          <w:lang w:val="ro-RO"/>
-        </w:rPr>
-      </w:pPr>
-      <w:r>
-        <w:rPr>
-          <w:i/>
-          <w:iCs/>
+          <w:strike/>
+          <w:sz w:val="21"/>
+          <w:lang w:val="ro-RO"/>
+        </w:rPr>
+      </w:pPr>
+      <w:r>
+        <w:rPr>
+          <w:i/>
+          <w:iCs/>
+          <w:strike/>
           <w:sz w:val="21"/>
           <w:lang w:val="ro-RO"/>
         </w:rPr>
@@ -1082,14 +1086,16 @@
         <w:rPr>
           <w:i/>
           <w:iCs/>
-          <w:sz w:val="21"/>
-          <w:lang w:val="ro-RO"/>
-        </w:rPr>
-      </w:pPr>
-      <w:r>
-        <w:rPr>
-          <w:i/>
-          <w:iCs/>
+          <w:strike/>
+          <w:sz w:val="21"/>
+          <w:lang w:val="ro-RO"/>
+        </w:rPr>
+      </w:pPr>
+      <w:r>
+        <w:rPr>
+          <w:i/>
+          <w:iCs/>
+          <w:strike/>
           <w:sz w:val="21"/>
           <w:lang w:val="ro-RO"/>
         </w:rPr>
@@ -1106,14 +1112,16 @@
         <w:rPr>
           <w:i/>
           <w:iCs/>
-          <w:sz w:val="21"/>
-          <w:lang w:val="ro-RO"/>
-        </w:rPr>
-      </w:pPr>
-      <w:r>
-        <w:rPr>
-          <w:i/>
-          <w:iCs/>
+          <w:strike/>
+          <w:sz w:val="21"/>
+          <w:lang w:val="ro-RO"/>
+        </w:rPr>
+      </w:pPr>
+      <w:r>
+        <w:rPr>
+          <w:i/>
+          <w:iCs/>
+          <w:strike/>
           <w:sz w:val="21"/>
           <w:lang w:val="ro-RO"/>
         </w:rPr>
@@ -1130,14 +1138,16 @@
         <w:rPr>
           <w:i/>
           <w:iCs/>
-          <w:sz w:val="21"/>
-          <w:lang w:val="ro-RO"/>
-        </w:rPr>
-      </w:pPr>
-      <w:r>
-        <w:rPr>
-          <w:i/>
-          <w:iCs/>
+          <w:strike/>
+          <w:sz w:val="21"/>
+          <w:lang w:val="ro-RO"/>
+        </w:rPr>
+      </w:pPr>
+      <w:r>
+        <w:rPr>
+          <w:i/>
+          <w:iCs/>
+          <w:strike/>
           <w:sz w:val="21"/>
           <w:lang w:val="ro-RO"/>
         </w:rPr>
@@ -1154,14 +1164,16 @@
         <w:rPr>
           <w:i/>
           <w:iCs/>
-          <w:sz w:val="21"/>
-          <w:lang w:val="ro-RO"/>
-        </w:rPr>
-      </w:pPr>
-      <w:r>
-        <w:rPr>
-          <w:i/>
-          <w:iCs/>
+          <w:strike/>
+          <w:sz w:val="21"/>
+          <w:lang w:val="ro-RO"/>
+        </w:rPr>
+      </w:pPr>
+      <w:r>
+        <w:rPr>
+          <w:i/>
+          <w:iCs/>
+          <w:strike/>
           <w:sz w:val="21"/>
           <w:lang w:val="ro-RO"/>
         </w:rPr>
@@ -1178,14 +1190,16 @@
         <w:rPr>
           <w:i/>
           <w:iCs/>
-          <w:sz w:val="21"/>
-          <w:lang w:val="ro-RO"/>
-        </w:rPr>
-      </w:pPr>
-      <w:r>
-        <w:rPr>
-          <w:i/>
-          <w:iCs/>
+          <w:strike/>
+          <w:sz w:val="21"/>
+          <w:lang w:val="ro-RO"/>
+        </w:rPr>
+      </w:pPr>
+      <w:r>
+        <w:rPr>
+          <w:i/>
+          <w:iCs/>
+          <w:strike/>
           <w:sz w:val="21"/>
           <w:lang w:val="ro-RO"/>
         </w:rPr>
@@ -1226,14 +1240,16 @@
         <w:rPr>
           <w:i/>
           <w:iCs/>
-          <w:sz w:val="21"/>
-          <w:lang w:val="ro-RO"/>
-        </w:rPr>
-      </w:pPr>
-      <w:r>
-        <w:rPr>
-          <w:i/>
-          <w:iCs/>
+          <w:strike/>
+          <w:sz w:val="21"/>
+          <w:lang w:val="ro-RO"/>
+        </w:rPr>
+      </w:pPr>
+      <w:r>
+        <w:rPr>
+          <w:i/>
+          <w:iCs/>
+          <w:strike/>
           <w:sz w:val="21"/>
           <w:lang w:val="ro-RO"/>
         </w:rPr>
@@ -1274,14 +1290,16 @@
         <w:rPr>
           <w:i/>
           <w:iCs/>
-          <w:sz w:val="21"/>
-          <w:lang w:val="ro-RO"/>
-        </w:rPr>
-      </w:pPr>
-      <w:r>
-        <w:rPr>
-          <w:i/>
-          <w:iCs/>
+          <w:strike/>
+          <w:sz w:val="21"/>
+          <w:lang w:val="ro-RO"/>
+        </w:rPr>
+      </w:pPr>
+      <w:r>
+        <w:rPr>
+          <w:i/>
+          <w:iCs/>
+          <w:strike/>
           <w:sz w:val="21"/>
           <w:lang w:val="ro-RO"/>
         </w:rPr>
@@ -1292,6 +1310,7 @@
         <w:rPr>
           <w:i/>
           <w:iCs/>
+          <w:strike/>
           <w:sz w:val="21"/>
           <w:lang w:val="ro-RO"/>
         </w:rPr>
@@ -1302,6 +1321,7 @@
         <w:rPr>
           <w:i/>
           <w:iCs/>
+          <w:strike/>
           <w:sz w:val="21"/>
           <w:lang w:val="ro-RO"/>
         </w:rPr>
@@ -1312,6 +1332,7 @@
         <w:rPr>
           <w:i/>
           <w:iCs/>
+          <w:strike/>
           <w:sz w:val="21"/>
           <w:lang w:val="ro-RO"/>
         </w:rPr>
@@ -1329,14 +1350,16 @@
         <w:rPr>
           <w:i/>
           <w:iCs/>
-          <w:sz w:val="21"/>
-          <w:lang w:val="ro-RO"/>
-        </w:rPr>
-      </w:pPr>
-      <w:r>
-        <w:rPr>
-          <w:i/>
-          <w:iCs/>
+          <w:strike/>
+          <w:sz w:val="21"/>
+          <w:lang w:val="ro-RO"/>
+        </w:rPr>
+      </w:pPr>
+      <w:r>
+        <w:rPr>
+          <w:i/>
+          <w:iCs/>
+          <w:strike/>
           <w:sz w:val="21"/>
           <w:lang w:val="ro-RO"/>
         </w:rPr>
@@ -1449,14 +1472,16 @@
         <w:rPr>
           <w:i/>
           <w:iCs/>
-          <w:sz w:val="21"/>
-          <w:lang w:val="ro-RO"/>
-        </w:rPr>
-      </w:pPr>
-      <w:r>
-        <w:rPr>
-          <w:i/>
-          <w:iCs/>
+          <w:strike/>
+          <w:sz w:val="21"/>
+          <w:lang w:val="ro-RO"/>
+        </w:rPr>
+      </w:pPr>
+      <w:r>
+        <w:rPr>
+          <w:i/>
+          <w:iCs/>
+          <w:strike/>
           <w:sz w:val="21"/>
           <w:lang w:val="ro-RO"/>
         </w:rPr>
@@ -1473,14 +1498,16 @@
         <w:rPr>
           <w:i/>
           <w:iCs/>
-          <w:sz w:val="21"/>
-          <w:lang w:val="ro-RO"/>
-        </w:rPr>
-      </w:pPr>
-      <w:r>
-        <w:rPr>
-          <w:i/>
-          <w:iCs/>
+          <w:strike/>
+          <w:sz w:val="21"/>
+          <w:lang w:val="ro-RO"/>
+        </w:rPr>
+      </w:pPr>
+      <w:r>
+        <w:rPr>
+          <w:i/>
+          <w:iCs/>
+          <w:strike/>
           <w:sz w:val="21"/>
           <w:lang w:val="ro-RO"/>
         </w:rPr>
@@ -1497,14 +1524,16 @@
         <w:rPr>
           <w:i/>
           <w:iCs/>
-          <w:sz w:val="21"/>
-          <w:lang w:val="ro-RO"/>
-        </w:rPr>
-      </w:pPr>
-      <w:r>
-        <w:rPr>
-          <w:i/>
-          <w:iCs/>
+          <w:strike/>
+          <w:sz w:val="21"/>
+          <w:lang w:val="ro-RO"/>
+        </w:rPr>
+      </w:pPr>
+      <w:r>
+        <w:rPr>
+          <w:i/>
+          <w:iCs/>
+          <w:strike/>
           <w:sz w:val="21"/>
           <w:lang w:val="ro-RO"/>
         </w:rPr>
@@ -1521,14 +1550,16 @@
         <w:rPr>
           <w:i/>
           <w:iCs/>
-          <w:sz w:val="21"/>
-          <w:lang w:val="ro-RO"/>
-        </w:rPr>
-      </w:pPr>
-      <w:r>
-        <w:rPr>
-          <w:i/>
-          <w:iCs/>
+          <w:strike/>
+          <w:sz w:val="21"/>
+          <w:lang w:val="ro-RO"/>
+        </w:rPr>
+      </w:pPr>
+      <w:r>
+        <w:rPr>
+          <w:i/>
+          <w:iCs/>
+          <w:strike/>
           <w:sz w:val="21"/>
           <w:lang w:val="ro-RO"/>
         </w:rPr>
@@ -1545,24 +1576,47 @@
         <w:rPr>
           <w:i/>
           <w:iCs/>
-          <w:sz w:val="21"/>
-          <w:lang w:val="ro-RO"/>
-        </w:rPr>
-      </w:pPr>
-      <w:r>
-        <w:rPr>
-          <w:i/>
-          <w:iCs/>
-          <w:sz w:val="21"/>
-          <w:lang w:val="ro-RO"/>
-        </w:rPr>
-        <w:t>Setarea preferințelor de curățare (</w:t>
+          <w:strike/>
+          <w:sz w:val="21"/>
+          <w:lang w:val="ro-RO"/>
+        </w:rPr>
+      </w:pPr>
+      <w:r>
+        <w:rPr>
+          <w:i/>
+          <w:iCs/>
+          <w:strike/>
+          <w:sz w:val="21"/>
+          <w:lang w:val="ro-RO"/>
+        </w:rPr>
+        <w:t>Setarea preferințelor de curățare</w:t>
+      </w:r>
+      <w:r>
+        <w:rPr>
+          <w:i/>
+          <w:iCs/>
+          <w:strike/>
+          <w:sz w:val="21"/>
+          <w:lang w:val="ro-RO"/>
+        </w:rPr>
+        <w:t xml:space="preserve"> în funcție de nivelul de PM10 din aer</w:t>
+      </w:r>
+      <w:r>
+        <w:rPr>
+          <w:i/>
+          <w:iCs/>
+          <w:strike/>
+          <w:sz w:val="21"/>
+          <w:lang w:val="ro-RO"/>
+        </w:rPr>
+        <w:t xml:space="preserve"> (</w:t>
       </w:r>
       <w:proofErr w:type="spellStart"/>
       <w:r>
         <w:rPr>
           <w:i/>
           <w:iCs/>
+          <w:strike/>
           <w:sz w:val="21"/>
           <w:lang w:val="ro-RO"/>
         </w:rPr>
@@ -1573,6 +1627,7 @@
         <w:rPr>
           <w:i/>
           <w:iCs/>
+          <w:strike/>
           <w:sz w:val="21"/>
           <w:lang w:val="ro-RO"/>
         </w:rPr>
@@ -1583,6 +1638,7 @@
         <w:rPr>
           <w:i/>
           <w:iCs/>
+          <w:strike/>
           <w:sz w:val="21"/>
           <w:lang w:val="ro-RO"/>
         </w:rPr>
@@ -1593,6 +1649,7 @@
         <w:rPr>
           <w:i/>
           <w:iCs/>
+          <w:strike/>
           <w:sz w:val="21"/>
           <w:lang w:val="ro-RO"/>
         </w:rPr>
@@ -1609,14 +1666,16 @@
         <w:rPr>
           <w:i/>
           <w:iCs/>
-          <w:sz w:val="21"/>
-          <w:lang w:val="ro-RO"/>
-        </w:rPr>
-      </w:pPr>
-      <w:r>
-        <w:rPr>
-          <w:i/>
-          <w:iCs/>
+          <w:strike/>
+          <w:sz w:val="21"/>
+          <w:lang w:val="ro-RO"/>
+        </w:rPr>
+      </w:pPr>
+      <w:r>
+        <w:rPr>
+          <w:i/>
+          <w:iCs/>
+          <w:strike/>
           <w:sz w:val="21"/>
           <w:lang w:val="ro-RO"/>
         </w:rPr>
@@ -1633,14 +1692,16 @@
         <w:rPr>
           <w:i/>
           <w:iCs/>
-          <w:sz w:val="21"/>
-          <w:lang w:val="ro-RO"/>
-        </w:rPr>
-      </w:pPr>
-      <w:r>
-        <w:rPr>
-          <w:i/>
-          <w:iCs/>
+          <w:strike/>
+          <w:sz w:val="21"/>
+          <w:lang w:val="ro-RO"/>
+        </w:rPr>
+      </w:pPr>
+      <w:r>
+        <w:rPr>
+          <w:i/>
+          <w:iCs/>
+          <w:strike/>
           <w:sz w:val="21"/>
           <w:lang w:val="ro-RO"/>
         </w:rPr>
@@ -1657,14 +1718,16 @@
         <w:rPr>
           <w:i/>
           <w:iCs/>
-          <w:sz w:val="21"/>
-          <w:lang w:val="ro-RO"/>
-        </w:rPr>
-      </w:pPr>
-      <w:r>
-        <w:rPr>
-          <w:i/>
-          <w:iCs/>
+          <w:strike/>
+          <w:sz w:val="21"/>
+          <w:lang w:val="ro-RO"/>
+        </w:rPr>
+      </w:pPr>
+      <w:r>
+        <w:rPr>
+          <w:i/>
+          <w:iCs/>
+          <w:strike/>
           <w:sz w:val="21"/>
           <w:lang w:val="ro-RO"/>
         </w:rPr>
@@ -1675,6 +1738,7 @@
         <w:rPr>
           <w:i/>
           <w:iCs/>
+          <w:strike/>
           <w:sz w:val="21"/>
           <w:lang w:val="ro-RO"/>
         </w:rPr>
@@ -1685,6 +1749,7 @@
         <w:rPr>
           <w:i/>
           <w:iCs/>
+          <w:strike/>
           <w:sz w:val="21"/>
           <w:lang w:val="ro-RO"/>
         </w:rPr>
@@ -1701,14 +1766,16 @@
         <w:rPr>
           <w:i/>
           <w:iCs/>
-          <w:sz w:val="21"/>
-          <w:lang w:val="ro-RO"/>
-        </w:rPr>
-      </w:pPr>
-      <w:r>
-        <w:rPr>
-          <w:i/>
-          <w:iCs/>
+          <w:strike/>
+          <w:sz w:val="21"/>
+          <w:lang w:val="ro-RO"/>
+        </w:rPr>
+      </w:pPr>
+      <w:r>
+        <w:rPr>
+          <w:i/>
+          <w:iCs/>
+          <w:strike/>
           <w:sz w:val="21"/>
           <w:lang w:val="ro-RO"/>
         </w:rPr>
@@ -1725,14 +1792,16 @@
         <w:rPr>
           <w:i/>
           <w:iCs/>
-          <w:sz w:val="21"/>
-          <w:lang w:val="ro-RO"/>
-        </w:rPr>
-      </w:pPr>
-      <w:r>
-        <w:rPr>
-          <w:i/>
-          <w:iCs/>
+          <w:strike/>
+          <w:sz w:val="21"/>
+          <w:lang w:val="ro-RO"/>
+        </w:rPr>
+      </w:pPr>
+      <w:r>
+        <w:rPr>
+          <w:i/>
+          <w:iCs/>
+          <w:strike/>
           <w:sz w:val="21"/>
           <w:lang w:val="ro-RO"/>
         </w:rPr>
@@ -1749,14 +1818,16 @@
         <w:rPr>
           <w:i/>
           <w:iCs/>
-          <w:sz w:val="21"/>
-          <w:lang w:val="ro-RO"/>
-        </w:rPr>
-      </w:pPr>
-      <w:r>
-        <w:rPr>
-          <w:i/>
-          <w:iCs/>
+          <w:strike/>
+          <w:sz w:val="21"/>
+          <w:lang w:val="ro-RO"/>
+        </w:rPr>
+      </w:pPr>
+      <w:r>
+        <w:rPr>
+          <w:i/>
+          <w:iCs/>
+          <w:strike/>
           <w:sz w:val="21"/>
           <w:lang w:val="ro-RO"/>
         </w:rPr>
@@ -1773,14 +1844,16 @@
         <w:rPr>
           <w:i/>
           <w:iCs/>
-          <w:sz w:val="21"/>
-          <w:lang w:val="ro-RO"/>
-        </w:rPr>
-      </w:pPr>
-      <w:r>
-        <w:rPr>
-          <w:i/>
-          <w:iCs/>
+          <w:strike/>
+          <w:sz w:val="21"/>
+          <w:lang w:val="ro-RO"/>
+        </w:rPr>
+      </w:pPr>
+      <w:r>
+        <w:rPr>
+          <w:i/>
+          <w:iCs/>
+          <w:strike/>
           <w:sz w:val="21"/>
           <w:lang w:val="ro-RO"/>
         </w:rPr>
@@ -1797,14 +1870,16 @@
         <w:rPr>
           <w:i/>
           <w:iCs/>
-          <w:sz w:val="21"/>
-          <w:lang w:val="ro-RO"/>
-        </w:rPr>
-      </w:pPr>
-      <w:r>
-        <w:rPr>
-          <w:i/>
-          <w:iCs/>
+          <w:strike/>
+          <w:sz w:val="21"/>
+          <w:lang w:val="ro-RO"/>
+        </w:rPr>
+      </w:pPr>
+      <w:r>
+        <w:rPr>
+          <w:i/>
+          <w:iCs/>
+          <w:strike/>
           <w:sz w:val="21"/>
           <w:lang w:val="ro-RO"/>
         </w:rPr>
@@ -1821,14 +1896,16 @@
         <w:rPr>
           <w:i/>
           <w:iCs/>
-          <w:sz w:val="21"/>
-          <w:lang w:val="ro-RO"/>
-        </w:rPr>
-      </w:pPr>
-      <w:r>
-        <w:rPr>
-          <w:i/>
-          <w:iCs/>
+          <w:strike/>
+          <w:sz w:val="21"/>
+          <w:lang w:val="ro-RO"/>
+        </w:rPr>
+      </w:pPr>
+      <w:r>
+        <w:rPr>
+          <w:i/>
+          <w:iCs/>
+          <w:strike/>
           <w:sz w:val="21"/>
           <w:lang w:val="ro-RO"/>
         </w:rPr>
@@ -1938,14 +2015,16 @@
         <w:rPr>
           <w:i/>
           <w:iCs/>
-          <w:sz w:val="21"/>
-          <w:lang w:val="ro-RO"/>
-        </w:rPr>
-      </w:pPr>
-      <w:r>
-        <w:rPr>
-          <w:i/>
-          <w:iCs/>
+          <w:strike/>
+          <w:sz w:val="21"/>
+          <w:lang w:val="ro-RO"/>
+        </w:rPr>
+      </w:pPr>
+      <w:r>
+        <w:rPr>
+          <w:i/>
+          <w:iCs/>
+          <w:strike/>
           <w:sz w:val="21"/>
           <w:lang w:val="ro-RO"/>
         </w:rPr>
@@ -1962,14 +2041,16 @@
         <w:rPr>
           <w:i/>
           <w:iCs/>
-          <w:sz w:val="21"/>
-          <w:lang w:val="ro-RO"/>
-        </w:rPr>
-      </w:pPr>
-      <w:r>
-        <w:rPr>
-          <w:i/>
-          <w:iCs/>
+          <w:strike/>
+          <w:sz w:val="21"/>
+          <w:lang w:val="ro-RO"/>
+        </w:rPr>
+      </w:pPr>
+      <w:r>
+        <w:rPr>
+          <w:i/>
+          <w:iCs/>
+          <w:strike/>
           <w:sz w:val="21"/>
           <w:lang w:val="ro-RO"/>
         </w:rPr>
@@ -1986,14 +2067,16 @@
         <w:rPr>
           <w:i/>
           <w:iCs/>
-          <w:sz w:val="21"/>
-          <w:lang w:val="ro-RO"/>
-        </w:rPr>
-      </w:pPr>
-      <w:r>
-        <w:rPr>
-          <w:i/>
-          <w:iCs/>
+          <w:strike/>
+          <w:sz w:val="21"/>
+          <w:lang w:val="ro-RO"/>
+        </w:rPr>
+      </w:pPr>
+      <w:r>
+        <w:rPr>
+          <w:i/>
+          <w:iCs/>
+          <w:strike/>
           <w:sz w:val="21"/>
           <w:lang w:val="ro-RO"/>
         </w:rPr>
@@ -2010,14 +2093,16 @@
         <w:rPr>
           <w:i/>
           <w:iCs/>
-          <w:sz w:val="21"/>
-          <w:lang w:val="ro-RO"/>
-        </w:rPr>
-      </w:pPr>
-      <w:r>
-        <w:rPr>
-          <w:i/>
-          <w:iCs/>
+          <w:strike/>
+          <w:sz w:val="21"/>
+          <w:lang w:val="ro-RO"/>
+        </w:rPr>
+      </w:pPr>
+      <w:r>
+        <w:rPr>
+          <w:i/>
+          <w:iCs/>
+          <w:strike/>
           <w:sz w:val="21"/>
           <w:lang w:val="ro-RO"/>
         </w:rPr>
@@ -2034,14 +2119,16 @@
         <w:rPr>
           <w:i/>
           <w:iCs/>
-          <w:sz w:val="21"/>
-          <w:lang w:val="ro-RO"/>
-        </w:rPr>
-      </w:pPr>
-      <w:r>
-        <w:rPr>
-          <w:i/>
-          <w:iCs/>
+          <w:strike/>
+          <w:sz w:val="21"/>
+          <w:lang w:val="ro-RO"/>
+        </w:rPr>
+      </w:pPr>
+      <w:r>
+        <w:rPr>
+          <w:i/>
+          <w:iCs/>
+          <w:strike/>
           <w:sz w:val="21"/>
           <w:lang w:val="ro-RO"/>
         </w:rPr>
@@ -2058,14 +2145,16 @@
         <w:rPr>
           <w:i/>
           <w:iCs/>
-          <w:sz w:val="21"/>
-          <w:lang w:val="ro-RO"/>
-        </w:rPr>
-      </w:pPr>
-      <w:r>
-        <w:rPr>
-          <w:i/>
-          <w:iCs/>
+          <w:strike/>
+          <w:sz w:val="21"/>
+          <w:lang w:val="ro-RO"/>
+        </w:rPr>
+      </w:pPr>
+      <w:r>
+        <w:rPr>
+          <w:i/>
+          <w:iCs/>
+          <w:strike/>
           <w:sz w:val="21"/>
           <w:lang w:val="ro-RO"/>
         </w:rPr>
@@ -2082,14 +2171,16 @@
         <w:rPr>
           <w:i/>
           <w:iCs/>
-          <w:sz w:val="21"/>
-          <w:lang w:val="ro-RO"/>
-        </w:rPr>
-      </w:pPr>
-      <w:r>
-        <w:rPr>
-          <w:i/>
-          <w:iCs/>
+          <w:strike/>
+          <w:sz w:val="21"/>
+          <w:lang w:val="ro-RO"/>
+        </w:rPr>
+      </w:pPr>
+      <w:r>
+        <w:rPr>
+          <w:i/>
+          <w:iCs/>
+          <w:strike/>
           <w:sz w:val="21"/>
           <w:lang w:val="ro-RO"/>
         </w:rPr>
@@ -2106,14 +2197,16 @@
         <w:rPr>
           <w:i/>
           <w:iCs/>
-          <w:sz w:val="21"/>
-          <w:lang w:val="ro-RO"/>
-        </w:rPr>
-      </w:pPr>
-      <w:r>
-        <w:rPr>
-          <w:i/>
-          <w:iCs/>
+          <w:strike/>
+          <w:sz w:val="21"/>
+          <w:lang w:val="ro-RO"/>
+        </w:rPr>
+      </w:pPr>
+      <w:r>
+        <w:rPr>
+          <w:i/>
+          <w:iCs/>
+          <w:strike/>
           <w:sz w:val="21"/>
           <w:lang w:val="ro-RO"/>
         </w:rPr>
@@ -2130,14 +2223,16 @@
         <w:rPr>
           <w:i/>
           <w:iCs/>
-          <w:sz w:val="21"/>
-          <w:lang w:val="ro-RO"/>
-        </w:rPr>
-      </w:pPr>
-      <w:r>
-        <w:rPr>
-          <w:i/>
-          <w:iCs/>
+          <w:strike/>
+          <w:sz w:val="21"/>
+          <w:lang w:val="ro-RO"/>
+        </w:rPr>
+      </w:pPr>
+      <w:r>
+        <w:rPr>
+          <w:i/>
+          <w:iCs/>
+          <w:strike/>
           <w:sz w:val="21"/>
           <w:lang w:val="ro-RO"/>
         </w:rPr>
@@ -2154,14 +2249,16 @@
         <w:rPr>
           <w:i/>
           <w:iCs/>
-          <w:sz w:val="21"/>
-          <w:lang w:val="ro-RO"/>
-        </w:rPr>
-      </w:pPr>
-      <w:r>
-        <w:rPr>
-          <w:i/>
-          <w:iCs/>
+          <w:strike/>
+          <w:sz w:val="21"/>
+          <w:lang w:val="ro-RO"/>
+        </w:rPr>
+      </w:pPr>
+      <w:r>
+        <w:rPr>
+          <w:i/>
+          <w:iCs/>
+          <w:strike/>
           <w:sz w:val="21"/>
           <w:lang w:val="ro-RO"/>
         </w:rPr>
@@ -2178,14 +2275,16 @@
         <w:rPr>
           <w:i/>
           <w:iCs/>
-          <w:sz w:val="21"/>
-          <w:lang w:val="ro-RO"/>
-        </w:rPr>
-      </w:pPr>
-      <w:r>
-        <w:rPr>
-          <w:i/>
-          <w:iCs/>
+          <w:strike/>
+          <w:sz w:val="21"/>
+          <w:lang w:val="ro-RO"/>
+        </w:rPr>
+      </w:pPr>
+      <w:r>
+        <w:rPr>
+          <w:i/>
+          <w:iCs/>
+          <w:strike/>
           <w:sz w:val="21"/>
           <w:lang w:val="ro-RO"/>
         </w:rPr>
@@ -2202,14 +2301,16 @@
         <w:rPr>
           <w:i/>
           <w:iCs/>
-          <w:sz w:val="21"/>
-          <w:lang w:val="ro-RO"/>
-        </w:rPr>
-      </w:pPr>
-      <w:r>
-        <w:rPr>
-          <w:i/>
-          <w:iCs/>
+          <w:strike/>
+          <w:sz w:val="21"/>
+          <w:lang w:val="ro-RO"/>
+        </w:rPr>
+      </w:pPr>
+      <w:r>
+        <w:rPr>
+          <w:i/>
+          <w:iCs/>
+          <w:strike/>
           <w:sz w:val="21"/>
           <w:lang w:val="ro-RO"/>
         </w:rPr>
@@ -2274,14 +2375,16 @@
         <w:rPr>
           <w:i/>
           <w:iCs/>
-          <w:sz w:val="21"/>
-          <w:lang w:val="ro-RO"/>
-        </w:rPr>
-      </w:pPr>
-      <w:r>
-        <w:rPr>
-          <w:i/>
-          <w:iCs/>
+          <w:strike/>
+          <w:sz w:val="21"/>
+          <w:lang w:val="ro-RO"/>
+        </w:rPr>
+      </w:pPr>
+      <w:r>
+        <w:rPr>
+          <w:i/>
+          <w:iCs/>
+          <w:strike/>
           <w:sz w:val="21"/>
           <w:lang w:val="ro-RO"/>
         </w:rPr>
@@ -2298,24 +2401,47 @@
         <w:rPr>
           <w:i/>
           <w:iCs/>
-          <w:sz w:val="21"/>
-          <w:lang w:val="ro-RO"/>
-        </w:rPr>
-      </w:pPr>
-      <w:r>
-        <w:rPr>
-          <w:i/>
-          <w:iCs/>
-          <w:sz w:val="21"/>
-          <w:lang w:val="ro-RO"/>
-        </w:rPr>
-        <w:t>Setarea preferințelor de curățare (</w:t>
+          <w:strike/>
+          <w:sz w:val="21"/>
+          <w:lang w:val="ro-RO"/>
+        </w:rPr>
+      </w:pPr>
+      <w:r>
+        <w:rPr>
+          <w:i/>
+          <w:iCs/>
+          <w:strike/>
+          <w:sz w:val="21"/>
+          <w:lang w:val="ro-RO"/>
+        </w:rPr>
+        <w:t>Setarea preferințelor de curățare</w:t>
+      </w:r>
+      <w:r>
+        <w:rPr>
+          <w:i/>
+          <w:iCs/>
+          <w:strike/>
+          <w:sz w:val="21"/>
+          <w:lang w:val="ro-RO"/>
+        </w:rPr>
+        <w:t xml:space="preserve"> în funcție de nivelul de PM10 din aer</w:t>
+      </w:r>
+      <w:r>
+        <w:rPr>
+          <w:i/>
+          <w:iCs/>
+          <w:strike/>
+          <w:sz w:val="21"/>
+          <w:lang w:val="ro-RO"/>
+        </w:rPr>
+        <w:t xml:space="preserve"> (</w:t>
       </w:r>
       <w:proofErr w:type="spellStart"/>
       <w:r>
         <w:rPr>
           <w:i/>
           <w:iCs/>
+          <w:strike/>
           <w:sz w:val="21"/>
           <w:lang w:val="ro-RO"/>
         </w:rPr>
@@ -2326,6 +2452,7 @@
         <w:rPr>
           <w:i/>
           <w:iCs/>
+          <w:strike/>
           <w:sz w:val="21"/>
           <w:lang w:val="ro-RO"/>
         </w:rPr>
@@ -2336,6 +2463,7 @@
         <w:rPr>
           <w:i/>
           <w:iCs/>
+          <w:strike/>
           <w:sz w:val="21"/>
           <w:lang w:val="ro-RO"/>
         </w:rPr>
@@ -2346,10 +2474,30 @@
         <w:rPr>
           <w:i/>
           <w:iCs/>
-          <w:sz w:val="21"/>
-          <w:lang w:val="ro-RO"/>
-        </w:rPr>
-        <w:t xml:space="preserve">, etc.) (setări) </w:t>
+          <w:strike/>
+          <w:sz w:val="21"/>
+          <w:lang w:val="ro-RO"/>
+        </w:rPr>
+        <w:t>, etc.)</w:t>
+      </w:r>
+      <w:r>
+        <w:rPr>
+          <w:i/>
+          <w:iCs/>
+          <w:strike/>
+          <w:sz w:val="21"/>
+          <w:lang w:val="ro-RO"/>
+        </w:rPr>
+        <w:t xml:space="preserve"> (setări)</w:t>
+      </w:r>
+      <w:r>
+        <w:rPr>
+          <w:i/>
+          <w:iCs/>
+          <w:sz w:val="21"/>
+          <w:lang w:val="ro-RO"/>
+        </w:rPr>
+        <w:t xml:space="preserve"> </w:t>
       </w:r>
     </w:p>
     <w:p>
@@ -2386,14 +2534,16 @@
         <w:rPr>
           <w:i/>
           <w:iCs/>
-          <w:sz w:val="21"/>
-          <w:lang w:val="ro-RO"/>
-        </w:rPr>
-      </w:pPr>
-      <w:r>
-        <w:rPr>
-          <w:i/>
-          <w:iCs/>
+          <w:strike/>
+          <w:sz w:val="21"/>
+          <w:lang w:val="ro-RO"/>
+        </w:rPr>
+      </w:pPr>
+      <w:r>
+        <w:rPr>
+          <w:i/>
+          <w:iCs/>
+          <w:strike/>
           <w:sz w:val="21"/>
           <w:lang w:val="ro-RO"/>
         </w:rPr>
@@ -2459,14 +2609,16 @@
         <w:rPr>
           <w:i/>
           <w:iCs/>
-          <w:sz w:val="21"/>
-          <w:lang w:val="ro-RO"/>
-        </w:rPr>
-      </w:pPr>
-      <w:r>
-        <w:rPr>
-          <w:i/>
-          <w:iCs/>
+          <w:strike/>
+          <w:sz w:val="21"/>
+          <w:lang w:val="ro-RO"/>
+        </w:rPr>
+      </w:pPr>
+      <w:r>
+        <w:rPr>
+          <w:i/>
+          <w:iCs/>
+          <w:strike/>
           <w:sz w:val="21"/>
           <w:lang w:val="ro-RO"/>
         </w:rPr>
@@ -2530,14 +2682,16 @@
         <w:rPr>
           <w:i/>
           <w:iCs/>
-          <w:sz w:val="21"/>
-          <w:lang w:val="ro-RO"/>
-        </w:rPr>
-      </w:pPr>
-      <w:r>
-        <w:rPr>
-          <w:i/>
-          <w:iCs/>
+          <w:strike/>
+          <w:sz w:val="21"/>
+          <w:lang w:val="ro-RO"/>
+        </w:rPr>
+      </w:pPr>
+      <w:r>
+        <w:rPr>
+          <w:i/>
+          <w:iCs/>
+          <w:strike/>
           <w:sz w:val="21"/>
           <w:lang w:val="ro-RO"/>
         </w:rPr>
@@ -2554,14 +2708,16 @@
         <w:rPr>
           <w:i/>
           <w:iCs/>
-          <w:sz w:val="21"/>
-          <w:lang w:val="ro-RO"/>
-        </w:rPr>
-      </w:pPr>
-      <w:r>
-        <w:rPr>
-          <w:i/>
-          <w:iCs/>
+          <w:strike/>
+          <w:sz w:val="21"/>
+          <w:lang w:val="ro-RO"/>
+        </w:rPr>
+      </w:pPr>
+      <w:r>
+        <w:rPr>
+          <w:i/>
+          <w:iCs/>
+          <w:strike/>
           <w:sz w:val="21"/>
           <w:lang w:val="ro-RO"/>
         </w:rPr>
@@ -2578,14 +2734,16 @@
         <w:rPr>
           <w:i/>
           <w:iCs/>
-          <w:sz w:val="21"/>
-          <w:lang w:val="ro-RO"/>
-        </w:rPr>
-      </w:pPr>
-      <w:r>
-        <w:rPr>
-          <w:i/>
-          <w:iCs/>
+          <w:strike/>
+          <w:sz w:val="21"/>
+          <w:lang w:val="ro-RO"/>
+        </w:rPr>
+      </w:pPr>
+      <w:r>
+        <w:rPr>
+          <w:i/>
+          <w:iCs/>
+          <w:strike/>
           <w:sz w:val="21"/>
           <w:lang w:val="ro-RO"/>
         </w:rPr>
@@ -2602,14 +2760,16 @@
         <w:rPr>
           <w:i/>
           <w:iCs/>
-          <w:sz w:val="21"/>
-          <w:lang w:val="ro-RO"/>
-        </w:rPr>
-      </w:pPr>
-      <w:r>
-        <w:rPr>
-          <w:i/>
-          <w:iCs/>
+          <w:strike/>
+          <w:sz w:val="21"/>
+          <w:lang w:val="ro-RO"/>
+        </w:rPr>
+      </w:pPr>
+      <w:r>
+        <w:rPr>
+          <w:i/>
+          <w:iCs/>
+          <w:strike/>
           <w:sz w:val="21"/>
           <w:lang w:val="ro-RO"/>
         </w:rPr>
@@ -2626,14 +2786,16 @@
         <w:rPr>
           <w:i/>
           <w:iCs/>
-          <w:sz w:val="21"/>
-          <w:lang w:val="ro-RO"/>
-        </w:rPr>
-      </w:pPr>
-      <w:r>
-        <w:rPr>
-          <w:i/>
-          <w:iCs/>
+          <w:strike/>
+          <w:sz w:val="21"/>
+          <w:lang w:val="ro-RO"/>
+        </w:rPr>
+      </w:pPr>
+      <w:r>
+        <w:rPr>
+          <w:i/>
+          <w:iCs/>
+          <w:strike/>
           <w:sz w:val="21"/>
           <w:lang w:val="ro-RO"/>
         </w:rPr>
@@ -2650,14 +2812,16 @@
         <w:rPr>
           <w:i/>
           <w:iCs/>
-          <w:sz w:val="21"/>
-          <w:lang w:val="ro-RO"/>
-        </w:rPr>
-      </w:pPr>
-      <w:r>
-        <w:rPr>
-          <w:i/>
-          <w:iCs/>
+          <w:strike/>
+          <w:sz w:val="21"/>
+          <w:lang w:val="ro-RO"/>
+        </w:rPr>
+      </w:pPr>
+      <w:r>
+        <w:rPr>
+          <w:i/>
+          <w:iCs/>
+          <w:strike/>
           <w:sz w:val="21"/>
           <w:lang w:val="ro-RO"/>
         </w:rPr>
@@ -2674,14 +2838,16 @@
         <w:rPr>
           <w:i/>
           <w:iCs/>
-          <w:sz w:val="21"/>
-          <w:lang w:val="ro-RO"/>
-        </w:rPr>
-      </w:pPr>
-      <w:r>
-        <w:rPr>
-          <w:i/>
-          <w:iCs/>
+          <w:strike/>
+          <w:sz w:val="21"/>
+          <w:lang w:val="ro-RO"/>
+        </w:rPr>
+      </w:pPr>
+      <w:r>
+        <w:rPr>
+          <w:i/>
+          <w:iCs/>
+          <w:strike/>
           <w:sz w:val="21"/>
           <w:lang w:val="ro-RO"/>
         </w:rPr>
@@ -2698,14 +2864,16 @@
         <w:rPr>
           <w:i/>
           <w:iCs/>
-          <w:sz w:val="21"/>
-          <w:lang w:val="ro-RO"/>
-        </w:rPr>
-      </w:pPr>
-      <w:r>
-        <w:rPr>
-          <w:i/>
-          <w:iCs/>
+          <w:strike/>
+          <w:sz w:val="21"/>
+          <w:lang w:val="ro-RO"/>
+        </w:rPr>
+      </w:pPr>
+      <w:r>
+        <w:rPr>
+          <w:i/>
+          <w:iCs/>
+          <w:strike/>
           <w:sz w:val="21"/>
           <w:lang w:val="ro-RO"/>
         </w:rPr>
@@ -2716,6 +2884,7 @@
         <w:rPr>
           <w:i/>
           <w:iCs/>
+          <w:strike/>
           <w:sz w:val="21"/>
           <w:lang w:val="ro-RO"/>
         </w:rPr>
@@ -2726,6 +2895,7 @@
         <w:rPr>
           <w:i/>
           <w:iCs/>
+          <w:strike/>
           <w:sz w:val="21"/>
           <w:lang w:val="ro-RO"/>
         </w:rPr>
@@ -2742,14 +2912,16 @@
         <w:rPr>
           <w:i/>
           <w:iCs/>
-          <w:sz w:val="21"/>
-          <w:lang w:val="ro-RO"/>
-        </w:rPr>
-      </w:pPr>
-      <w:r>
-        <w:rPr>
-          <w:i/>
-          <w:iCs/>
+          <w:strike/>
+          <w:sz w:val="21"/>
+          <w:lang w:val="ro-RO"/>
+        </w:rPr>
+      </w:pPr>
+      <w:r>
+        <w:rPr>
+          <w:i/>
+          <w:iCs/>
+          <w:strike/>
           <w:sz w:val="21"/>
           <w:lang w:val="ro-RO"/>
         </w:rPr>
@@ -2760,6 +2932,7 @@
         <w:rPr>
           <w:i/>
           <w:iCs/>
+          <w:strike/>
           <w:sz w:val="21"/>
           <w:lang w:val="ro-RO"/>
         </w:rPr>
@@ -2770,6 +2943,7 @@
         <w:rPr>
           <w:i/>
           <w:iCs/>
+          <w:strike/>
           <w:sz w:val="21"/>
           <w:lang w:val="ro-RO"/>
         </w:rPr>
@@ -2786,14 +2960,16 @@
         <w:rPr>
           <w:i/>
           <w:iCs/>
-          <w:sz w:val="21"/>
-          <w:lang w:val="ro-RO"/>
-        </w:rPr>
-      </w:pPr>
-      <w:r>
-        <w:rPr>
-          <w:i/>
-          <w:iCs/>
+          <w:strike/>
+          <w:sz w:val="21"/>
+          <w:lang w:val="ro-RO"/>
+        </w:rPr>
+      </w:pPr>
+      <w:r>
+        <w:rPr>
+          <w:i/>
+          <w:iCs/>
+          <w:strike/>
           <w:sz w:val="21"/>
           <w:lang w:val="ro-RO"/>
         </w:rPr>
@@ -2810,14 +2986,16 @@
         <w:rPr>
           <w:i/>
           <w:iCs/>
-          <w:sz w:val="21"/>
-          <w:lang w:val="ro-RO"/>
-        </w:rPr>
-      </w:pPr>
-      <w:r>
-        <w:rPr>
-          <w:i/>
-          <w:iCs/>
+          <w:strike/>
+          <w:sz w:val="21"/>
+          <w:lang w:val="ro-RO"/>
+        </w:rPr>
+      </w:pPr>
+      <w:r>
+        <w:rPr>
+          <w:i/>
+          <w:iCs/>
+          <w:strike/>
           <w:sz w:val="21"/>
           <w:lang w:val="ro-RO"/>
         </w:rPr>
@@ -2828,6 +3006,7 @@
         <w:rPr>
           <w:i/>
           <w:iCs/>
+          <w:strike/>
           <w:sz w:val="21"/>
           <w:lang w:val="ro-RO"/>
         </w:rPr>
@@ -2838,6 +3017,7 @@
         <w:rPr>
           <w:i/>
           <w:iCs/>
+          <w:strike/>
           <w:sz w:val="21"/>
           <w:lang w:val="ro-RO"/>
         </w:rPr>
@@ -2848,6 +3028,7 @@
         <w:rPr>
           <w:i/>
           <w:iCs/>
+          <w:strike/>
           <w:sz w:val="21"/>
           <w:lang w:val="ro-RO"/>
         </w:rPr>
@@ -2858,6 +3039,7 @@
         <w:rPr>
           <w:i/>
           <w:iCs/>
+          <w:strike/>
           <w:sz w:val="21"/>
           <w:lang w:val="ro-RO"/>
         </w:rPr>
@@ -4571,6 +4753,24 @@
                 <w:lang w:val="ro-RO"/>
               </w:rPr>
               <w:t>Setarea preferințelor de curățare</w:t>
+            </w:r>
+            <w:r>
+              <w:rPr>
+                <w:i/>
+                <w:iCs/>
+                <w:sz w:val="21"/>
+                <w:lang w:val="ro-RO"/>
+              </w:rPr>
+              <w:t xml:space="preserve"> </w:t>
+            </w:r>
+            <w:r>
+              <w:rPr>
+                <w:i/>
+                <w:iCs/>
+                <w:sz w:val="21"/>
+                <w:lang w:val="ro-RO"/>
+              </w:rPr>
+              <w:t>în funcție de nivelul de PM10 din aer</w:t>
             </w:r>
           </w:p>
         </w:tc>
@@ -6486,14 +6686,16 @@
         <w:rPr>
           <w:i/>
           <w:iCs/>
-          <w:sz w:val="21"/>
-          <w:lang w:val="ro-RO"/>
-        </w:rPr>
-      </w:pPr>
-      <w:r>
-        <w:rPr>
-          <w:i/>
-          <w:iCs/>
+          <w:strike/>
+          <w:sz w:val="21"/>
+          <w:lang w:val="ro-RO"/>
+        </w:rPr>
+      </w:pPr>
+      <w:r>
+        <w:rPr>
+          <w:i/>
+          <w:iCs/>
+          <w:strike/>
           <w:sz w:val="21"/>
           <w:lang w:val="ro-RO"/>
         </w:rPr>
@@ -6510,14 +6712,16 @@
         <w:rPr>
           <w:i/>
           <w:iCs/>
-          <w:sz w:val="21"/>
-          <w:lang w:val="ro-RO"/>
-        </w:rPr>
-      </w:pPr>
-      <w:r>
-        <w:rPr>
-          <w:i/>
-          <w:iCs/>
+          <w:strike/>
+          <w:sz w:val="21"/>
+          <w:lang w:val="ro-RO"/>
+        </w:rPr>
+      </w:pPr>
+      <w:r>
+        <w:rPr>
+          <w:i/>
+          <w:iCs/>
+          <w:strike/>
           <w:sz w:val="21"/>
           <w:lang w:val="ro-RO"/>
         </w:rPr>
@@ -6534,14 +6738,16 @@
         <w:rPr>
           <w:i/>
           <w:iCs/>
-          <w:sz w:val="21"/>
-          <w:lang w:val="ro-RO"/>
-        </w:rPr>
-      </w:pPr>
-      <w:r>
-        <w:rPr>
-          <w:i/>
-          <w:iCs/>
+          <w:strike/>
+          <w:sz w:val="21"/>
+          <w:lang w:val="ro-RO"/>
+        </w:rPr>
+      </w:pPr>
+      <w:r>
+        <w:rPr>
+          <w:i/>
+          <w:iCs/>
+          <w:strike/>
           <w:sz w:val="21"/>
           <w:lang w:val="ro-RO"/>
         </w:rPr>
@@ -6558,14 +6764,16 @@
         <w:rPr>
           <w:i/>
           <w:iCs/>
-          <w:sz w:val="21"/>
-          <w:lang w:val="ro-RO"/>
-        </w:rPr>
-      </w:pPr>
-      <w:r>
-        <w:rPr>
-          <w:i/>
-          <w:iCs/>
+          <w:strike/>
+          <w:sz w:val="21"/>
+          <w:lang w:val="ro-RO"/>
+        </w:rPr>
+      </w:pPr>
+      <w:r>
+        <w:rPr>
+          <w:i/>
+          <w:iCs/>
+          <w:strike/>
           <w:sz w:val="21"/>
           <w:lang w:val="ro-RO"/>
         </w:rPr>
@@ -6582,14 +6790,16 @@
         <w:rPr>
           <w:i/>
           <w:iCs/>
-          <w:sz w:val="21"/>
-          <w:lang w:val="ro-RO"/>
-        </w:rPr>
-      </w:pPr>
-      <w:r>
-        <w:rPr>
-          <w:i/>
-          <w:iCs/>
+          <w:strike/>
+          <w:sz w:val="21"/>
+          <w:lang w:val="ro-RO"/>
+        </w:rPr>
+      </w:pPr>
+      <w:r>
+        <w:rPr>
+          <w:i/>
+          <w:iCs/>
+          <w:strike/>
           <w:sz w:val="21"/>
           <w:lang w:val="ro-RO"/>
         </w:rPr>
@@ -6606,14 +6816,16 @@
         <w:rPr>
           <w:i/>
           <w:iCs/>
-          <w:sz w:val="21"/>
-          <w:lang w:val="ro-RO"/>
-        </w:rPr>
-      </w:pPr>
-      <w:r>
-        <w:rPr>
-          <w:i/>
-          <w:iCs/>
+          <w:strike/>
+          <w:sz w:val="21"/>
+          <w:lang w:val="ro-RO"/>
+        </w:rPr>
+      </w:pPr>
+      <w:r>
+        <w:rPr>
+          <w:i/>
+          <w:iCs/>
+          <w:strike/>
           <w:sz w:val="21"/>
           <w:lang w:val="ro-RO"/>
         </w:rPr>
@@ -6654,14 +6866,16 @@
         <w:rPr>
           <w:i/>
           <w:iCs/>
-          <w:sz w:val="21"/>
-          <w:lang w:val="ro-RO"/>
-        </w:rPr>
-      </w:pPr>
-      <w:r>
-        <w:rPr>
-          <w:i/>
-          <w:iCs/>
+          <w:strike/>
+          <w:sz w:val="21"/>
+          <w:lang w:val="ro-RO"/>
+        </w:rPr>
+      </w:pPr>
+      <w:r>
+        <w:rPr>
+          <w:i/>
+          <w:iCs/>
+          <w:strike/>
           <w:sz w:val="21"/>
           <w:lang w:val="ro-RO"/>
         </w:rPr>
@@ -6702,14 +6916,16 @@
         <w:rPr>
           <w:i/>
           <w:iCs/>
-          <w:sz w:val="21"/>
-          <w:lang w:val="ro-RO"/>
-        </w:rPr>
-      </w:pPr>
-      <w:r>
-        <w:rPr>
-          <w:i/>
-          <w:iCs/>
+          <w:strike/>
+          <w:sz w:val="21"/>
+          <w:lang w:val="ro-RO"/>
+        </w:rPr>
+      </w:pPr>
+      <w:r>
+        <w:rPr>
+          <w:i/>
+          <w:iCs/>
+          <w:strike/>
           <w:sz w:val="21"/>
           <w:lang w:val="ro-RO"/>
         </w:rPr>
@@ -6726,14 +6942,16 @@
         <w:rPr>
           <w:i/>
           <w:iCs/>
-          <w:sz w:val="21"/>
-          <w:lang w:val="ro-RO"/>
-        </w:rPr>
-      </w:pPr>
-      <w:r>
-        <w:rPr>
-          <w:i/>
-          <w:iCs/>
+          <w:strike/>
+          <w:sz w:val="21"/>
+          <w:lang w:val="ro-RO"/>
+        </w:rPr>
+      </w:pPr>
+      <w:r>
+        <w:rPr>
+          <w:i/>
+          <w:iCs/>
+          <w:strike/>
           <w:sz w:val="21"/>
           <w:lang w:val="ro-RO"/>
         </w:rPr>
@@ -6750,14 +6968,16 @@
         <w:rPr>
           <w:i/>
           <w:iCs/>
-          <w:sz w:val="21"/>
-          <w:lang w:val="ro-RO"/>
-        </w:rPr>
-      </w:pPr>
-      <w:r>
-        <w:rPr>
-          <w:i/>
-          <w:iCs/>
+          <w:strike/>
+          <w:sz w:val="21"/>
+          <w:lang w:val="ro-RO"/>
+        </w:rPr>
+      </w:pPr>
+      <w:r>
+        <w:rPr>
+          <w:i/>
+          <w:iCs/>
+          <w:strike/>
           <w:sz w:val="21"/>
           <w:lang w:val="ro-RO"/>
         </w:rPr>
@@ -6774,14 +6994,16 @@
         <w:rPr>
           <w:i/>
           <w:iCs/>
-          <w:sz w:val="21"/>
-          <w:lang w:val="ro-RO"/>
-        </w:rPr>
-      </w:pPr>
-      <w:r>
-        <w:rPr>
-          <w:i/>
-          <w:iCs/>
+          <w:strike/>
+          <w:sz w:val="21"/>
+          <w:lang w:val="ro-RO"/>
+        </w:rPr>
+      </w:pPr>
+      <w:r>
+        <w:rPr>
+          <w:i/>
+          <w:iCs/>
+          <w:strike/>
           <w:sz w:val="21"/>
           <w:lang w:val="ro-RO"/>
         </w:rPr>
@@ -6792,6 +7014,7 @@
         <w:rPr>
           <w:i/>
           <w:iCs/>
+          <w:strike/>
           <w:sz w:val="21"/>
           <w:lang w:val="ro-RO"/>
         </w:rPr>
@@ -6802,6 +7025,7 @@
         <w:rPr>
           <w:i/>
           <w:iCs/>
+          <w:strike/>
           <w:sz w:val="21"/>
           <w:lang w:val="ro-RO"/>
         </w:rPr>
@@ -6812,6 +7036,7 @@
         <w:rPr>
           <w:i/>
           <w:iCs/>
+          <w:strike/>
           <w:sz w:val="21"/>
           <w:lang w:val="ro-RO"/>
         </w:rPr>
@@ -6885,14 +7110,16 @@
         <w:rPr>
           <w:i/>
           <w:iCs/>
-          <w:sz w:val="21"/>
-          <w:lang w:val="ro-RO"/>
-        </w:rPr>
-      </w:pPr>
-      <w:r>
-        <w:rPr>
-          <w:i/>
-          <w:iCs/>
+          <w:strike/>
+          <w:sz w:val="21"/>
+          <w:lang w:val="ro-RO"/>
+        </w:rPr>
+      </w:pPr>
+      <w:r>
+        <w:rPr>
+          <w:i/>
+          <w:iCs/>
+          <w:strike/>
           <w:sz w:val="21"/>
           <w:lang w:val="ro-RO"/>
         </w:rPr>
@@ -6909,14 +7136,16 @@
         <w:rPr>
           <w:i/>
           <w:iCs/>
-          <w:sz w:val="21"/>
-          <w:lang w:val="ro-RO"/>
-        </w:rPr>
-      </w:pPr>
-      <w:r>
-        <w:rPr>
-          <w:i/>
-          <w:iCs/>
+          <w:strike/>
+          <w:sz w:val="21"/>
+          <w:lang w:val="ro-RO"/>
+        </w:rPr>
+      </w:pPr>
+      <w:r>
+        <w:rPr>
+          <w:i/>
+          <w:iCs/>
+          <w:strike/>
           <w:sz w:val="21"/>
           <w:lang w:val="ro-RO"/>
         </w:rPr>
@@ -6933,14 +7162,16 @@
         <w:rPr>
           <w:i/>
           <w:iCs/>
-          <w:sz w:val="21"/>
-          <w:lang w:val="ro-RO"/>
-        </w:rPr>
-      </w:pPr>
-      <w:r>
-        <w:rPr>
-          <w:i/>
-          <w:iCs/>
+          <w:strike/>
+          <w:sz w:val="21"/>
+          <w:lang w:val="ro-RO"/>
+        </w:rPr>
+      </w:pPr>
+      <w:r>
+        <w:rPr>
+          <w:i/>
+          <w:iCs/>
+          <w:strike/>
           <w:sz w:val="21"/>
           <w:lang w:val="ro-RO"/>
         </w:rPr>
@@ -6957,14 +7188,16 @@
         <w:rPr>
           <w:i/>
           <w:iCs/>
-          <w:sz w:val="21"/>
-          <w:lang w:val="ro-RO"/>
-        </w:rPr>
-      </w:pPr>
-      <w:r>
-        <w:rPr>
-          <w:i/>
-          <w:iCs/>
+          <w:strike/>
+          <w:sz w:val="21"/>
+          <w:lang w:val="ro-RO"/>
+        </w:rPr>
+      </w:pPr>
+      <w:r>
+        <w:rPr>
+          <w:i/>
+          <w:iCs/>
+          <w:strike/>
           <w:sz w:val="21"/>
           <w:lang w:val="ro-RO"/>
         </w:rPr>
@@ -7029,24 +7262,57 @@
         <w:rPr>
           <w:i/>
           <w:iCs/>
-          <w:sz w:val="21"/>
-          <w:lang w:val="ro-RO"/>
-        </w:rPr>
-      </w:pPr>
-      <w:r>
-        <w:rPr>
-          <w:i/>
-          <w:iCs/>
-          <w:sz w:val="21"/>
-          <w:lang w:val="ro-RO"/>
-        </w:rPr>
-        <w:t>Setarea preferințelor de curățare (</w:t>
+          <w:strike/>
+          <w:sz w:val="21"/>
+          <w:lang w:val="ro-RO"/>
+        </w:rPr>
+      </w:pPr>
+      <w:r>
+        <w:rPr>
+          <w:i/>
+          <w:iCs/>
+          <w:strike/>
+          <w:sz w:val="21"/>
+          <w:lang w:val="ro-RO"/>
+        </w:rPr>
+        <w:t>Setarea preferințelor de curățare</w:t>
+      </w:r>
+      <w:r>
+        <w:rPr>
+          <w:i/>
+          <w:iCs/>
+          <w:strike/>
+          <w:sz w:val="21"/>
+          <w:lang w:val="ro-RO"/>
+        </w:rPr>
+        <w:t xml:space="preserve"> </w:t>
+      </w:r>
+      <w:r>
+        <w:rPr>
+          <w:i/>
+          <w:iCs/>
+          <w:strike/>
+          <w:sz w:val="21"/>
+          <w:lang w:val="ro-RO"/>
+        </w:rPr>
+        <w:t>în funcție de nivelul de PM10 din aer</w:t>
+      </w:r>
+      <w:r>
+        <w:rPr>
+          <w:i/>
+          <w:iCs/>
+          <w:strike/>
+          <w:sz w:val="21"/>
+          <w:lang w:val="ro-RO"/>
+        </w:rPr>
+        <w:t xml:space="preserve"> (</w:t>
       </w:r>
       <w:proofErr w:type="spellStart"/>
       <w:r>
         <w:rPr>
           <w:i/>
           <w:iCs/>
+          <w:strike/>
           <w:sz w:val="21"/>
           <w:lang w:val="ro-RO"/>
         </w:rPr>
@@ -7057,6 +7323,7 @@
         <w:rPr>
           <w:i/>
           <w:iCs/>
+          <w:strike/>
           <w:sz w:val="21"/>
           <w:lang w:val="ro-RO"/>
         </w:rPr>
@@ -7067,6 +7334,7 @@
         <w:rPr>
           <w:i/>
           <w:iCs/>
+          <w:strike/>
           <w:sz w:val="21"/>
           <w:lang w:val="ro-RO"/>
         </w:rPr>
@@ -7077,6 +7345,7 @@
         <w:rPr>
           <w:i/>
           <w:iCs/>
+          <w:strike/>
           <w:sz w:val="21"/>
           <w:lang w:val="ro-RO"/>
         </w:rPr>
@@ -7093,14 +7362,16 @@
         <w:rPr>
           <w:i/>
           <w:iCs/>
-          <w:sz w:val="21"/>
-          <w:lang w:val="ro-RO"/>
-        </w:rPr>
-      </w:pPr>
-      <w:r>
-        <w:rPr>
-          <w:i/>
-          <w:iCs/>
+          <w:strike/>
+          <w:sz w:val="21"/>
+          <w:lang w:val="ro-RO"/>
+        </w:rPr>
+      </w:pPr>
+      <w:r>
+        <w:rPr>
+          <w:i/>
+          <w:iCs/>
+          <w:strike/>
           <w:sz w:val="21"/>
           <w:lang w:val="ro-RO"/>
         </w:rPr>
@@ -7117,14 +7388,16 @@
         <w:rPr>
           <w:i/>
           <w:iCs/>
-          <w:sz w:val="21"/>
-          <w:lang w:val="ro-RO"/>
-        </w:rPr>
-      </w:pPr>
-      <w:r>
-        <w:rPr>
-          <w:i/>
-          <w:iCs/>
+          <w:strike/>
+          <w:sz w:val="21"/>
+          <w:lang w:val="ro-RO"/>
+        </w:rPr>
+      </w:pPr>
+      <w:r>
+        <w:rPr>
+          <w:i/>
+          <w:iCs/>
+          <w:strike/>
           <w:sz w:val="21"/>
           <w:lang w:val="ro-RO"/>
         </w:rPr>
@@ -7141,14 +7414,16 @@
         <w:rPr>
           <w:i/>
           <w:iCs/>
-          <w:sz w:val="21"/>
-          <w:lang w:val="ro-RO"/>
-        </w:rPr>
-      </w:pPr>
-      <w:r>
-        <w:rPr>
-          <w:i/>
-          <w:iCs/>
+          <w:strike/>
+          <w:sz w:val="21"/>
+          <w:lang w:val="ro-RO"/>
+        </w:rPr>
+      </w:pPr>
+      <w:r>
+        <w:rPr>
+          <w:i/>
+          <w:iCs/>
+          <w:strike/>
           <w:sz w:val="21"/>
           <w:lang w:val="ro-RO"/>
         </w:rPr>
@@ -7165,14 +7440,16 @@
         <w:rPr>
           <w:i/>
           <w:iCs/>
-          <w:sz w:val="21"/>
-          <w:lang w:val="ro-RO"/>
-        </w:rPr>
-      </w:pPr>
-      <w:r>
-        <w:rPr>
-          <w:i/>
-          <w:iCs/>
+          <w:strike/>
+          <w:sz w:val="21"/>
+          <w:lang w:val="ro-RO"/>
+        </w:rPr>
+      </w:pPr>
+      <w:r>
+        <w:rPr>
+          <w:i/>
+          <w:iCs/>
+          <w:strike/>
           <w:sz w:val="21"/>
           <w:lang w:val="ro-RO"/>
         </w:rPr>
@@ -7189,14 +7466,16 @@
         <w:rPr>
           <w:i/>
           <w:iCs/>
-          <w:sz w:val="21"/>
-          <w:lang w:val="ro-RO"/>
-        </w:rPr>
-      </w:pPr>
-      <w:r>
-        <w:rPr>
-          <w:i/>
-          <w:iCs/>
+          <w:strike/>
+          <w:sz w:val="21"/>
+          <w:lang w:val="ro-RO"/>
+        </w:rPr>
+      </w:pPr>
+      <w:r>
+        <w:rPr>
+          <w:i/>
+          <w:iCs/>
+          <w:strike/>
           <w:sz w:val="21"/>
           <w:lang w:val="ro-RO"/>
         </w:rPr>
@@ -7207,6 +7486,7 @@
         <w:rPr>
           <w:i/>
           <w:iCs/>
+          <w:strike/>
           <w:sz w:val="21"/>
           <w:lang w:val="ro-RO"/>
         </w:rPr>
@@ -7217,6 +7497,7 @@
         <w:rPr>
           <w:i/>
           <w:iCs/>
+          <w:strike/>
           <w:sz w:val="21"/>
           <w:lang w:val="ro-RO"/>
         </w:rPr>
@@ -7233,14 +7514,16 @@
         <w:rPr>
           <w:i/>
           <w:iCs/>
-          <w:sz w:val="21"/>
-          <w:lang w:val="ro-RO"/>
-        </w:rPr>
-      </w:pPr>
-      <w:r>
-        <w:rPr>
-          <w:i/>
-          <w:iCs/>
+          <w:strike/>
+          <w:sz w:val="21"/>
+          <w:lang w:val="ro-RO"/>
+        </w:rPr>
+      </w:pPr>
+      <w:r>
+        <w:rPr>
+          <w:i/>
+          <w:iCs/>
+          <w:strike/>
           <w:sz w:val="21"/>
           <w:lang w:val="ro-RO"/>
         </w:rPr>
@@ -7251,6 +7534,7 @@
         <w:rPr>
           <w:i/>
           <w:iCs/>
+          <w:strike/>
           <w:sz w:val="21"/>
           <w:lang w:val="ro-RO"/>
         </w:rPr>
@@ -7268,14 +7552,16 @@
         <w:rPr>
           <w:i/>
           <w:iCs/>
-          <w:sz w:val="21"/>
-          <w:lang w:val="ro-RO"/>
-        </w:rPr>
-      </w:pPr>
-      <w:r>
-        <w:rPr>
-          <w:i/>
-          <w:iCs/>
+          <w:strike/>
+          <w:sz w:val="21"/>
+          <w:lang w:val="ro-RO"/>
+        </w:rPr>
+      </w:pPr>
+      <w:r>
+        <w:rPr>
+          <w:i/>
+          <w:iCs/>
+          <w:strike/>
           <w:sz w:val="21"/>
           <w:lang w:val="ro-RO"/>
         </w:rPr>
@@ -7398,14 +7684,16 @@
         <w:rPr>
           <w:i/>
           <w:iCs/>
-          <w:sz w:val="21"/>
-          <w:lang w:val="ro-RO"/>
-        </w:rPr>
-      </w:pPr>
-      <w:r>
-        <w:rPr>
-          <w:i/>
-          <w:iCs/>
+          <w:strike/>
+          <w:sz w:val="21"/>
+          <w:lang w:val="ro-RO"/>
+        </w:rPr>
+      </w:pPr>
+      <w:r>
+        <w:rPr>
+          <w:i/>
+          <w:iCs/>
+          <w:strike/>
           <w:sz w:val="21"/>
           <w:lang w:val="ro-RO"/>
         </w:rPr>
@@ -7424,14 +7712,16 @@
           <w:bCs/>
           <w:i/>
           <w:iCs/>
-          <w:sz w:val="21"/>
-          <w:lang w:val="ro-RO"/>
-        </w:rPr>
-      </w:pPr>
-      <w:r>
-        <w:rPr>
-          <w:i/>
-          <w:iCs/>
+          <w:strike/>
+          <w:sz w:val="21"/>
+          <w:lang w:val="ro-RO"/>
+        </w:rPr>
+      </w:pPr>
+      <w:r>
+        <w:rPr>
+          <w:i/>
+          <w:iCs/>
+          <w:strike/>
           <w:sz w:val="21"/>
           <w:lang w:val="ro-RO"/>
         </w:rPr>
@@ -7450,14 +7740,16 @@
           <w:bCs/>
           <w:i/>
           <w:iCs/>
-          <w:sz w:val="21"/>
-          <w:lang w:val="ro-RO"/>
-        </w:rPr>
-      </w:pPr>
-      <w:r>
-        <w:rPr>
-          <w:i/>
-          <w:iCs/>
+          <w:strike/>
+          <w:sz w:val="21"/>
+          <w:lang w:val="ro-RO"/>
+        </w:rPr>
+      </w:pPr>
+      <w:r>
+        <w:rPr>
+          <w:i/>
+          <w:iCs/>
+          <w:strike/>
           <w:sz w:val="21"/>
           <w:lang w:val="ro-RO"/>
         </w:rPr>
@@ -7474,14 +7766,16 @@
         <w:rPr>
           <w:i/>
           <w:iCs/>
-          <w:sz w:val="21"/>
-          <w:lang w:val="ro-RO"/>
-        </w:rPr>
-      </w:pPr>
-      <w:r>
-        <w:rPr>
-          <w:i/>
-          <w:iCs/>
+          <w:strike/>
+          <w:sz w:val="21"/>
+          <w:lang w:val="ro-RO"/>
+        </w:rPr>
+      </w:pPr>
+      <w:r>
+        <w:rPr>
+          <w:i/>
+          <w:iCs/>
+          <w:strike/>
           <w:sz w:val="21"/>
           <w:lang w:val="ro-RO"/>
         </w:rPr>

</xml_diff>